<commit_message>
Updating module-5.2 assignment again 6/23/24
</commit_message>
<xml_diff>
--- a/module-5/broberts_5_2assignment.docx
+++ b/module-5/broberts_5_2assignment.docx
@@ -17,7 +17,6 @@
         <w:t>5.2 Assignment</w:t>
       </w:r>
     </w:p>
-    <w:p/>
     <w:p>
       <w:pPr>
         <w:pStyle w:val="ListParagraph"/>
@@ -48,10 +47,10 @@
           <w:noProof/>
         </w:rPr>
         <w:drawing>
-          <wp:inline distT="0" distB="0" distL="0" distR="0" wp14:anchorId="3CF97A6A" wp14:editId="49D9F792">
-            <wp:extent cx="2609850" cy="1676400"/>
-            <wp:effectExtent l="0" t="0" r="0" b="0"/>
-            <wp:docPr id="601905839" name="Picture 1"/>
+          <wp:inline distT="0" distB="0" distL="0" distR="0" wp14:anchorId="537222E6" wp14:editId="1F2135DA">
+            <wp:extent cx="4505325" cy="1771650"/>
+            <wp:effectExtent l="0" t="0" r="9525" b="0"/>
+            <wp:docPr id="1379303831" name="Picture 1" descr="A screenshot of a computer program&#10;&#10;Description automatically generated"/>
             <wp:cNvGraphicFramePr>
               <a:graphicFrameLocks xmlns:a="http://schemas.openxmlformats.org/drawingml/2006/main" noChangeAspect="1"/>
             </wp:cNvGraphicFramePr>
@@ -59,7 +58,7 @@
               <a:graphicData uri="http://schemas.openxmlformats.org/drawingml/2006/picture">
                 <pic:pic xmlns:pic="http://schemas.openxmlformats.org/drawingml/2006/picture">
                   <pic:nvPicPr>
-                    <pic:cNvPr id="601905839" name=""/>
+                    <pic:cNvPr id="1379303831" name="Picture 1" descr="A screenshot of a computer program&#10;&#10;Description automatically generated"/>
                     <pic:cNvPicPr/>
                   </pic:nvPicPr>
                   <pic:blipFill>
@@ -71,7 +70,7 @@
                   <pic:spPr>
                     <a:xfrm>
                       <a:off x="0" y="0"/>
-                      <a:ext cx="2609850" cy="1676400"/>
+                      <a:ext cx="4505325" cy="1771650"/>
                     </a:xfrm>
                     <a:prstGeom prst="rect">
                       <a:avLst/>
@@ -115,10 +114,10 @@
           <w:noProof/>
         </w:rPr>
         <w:drawing>
-          <wp:inline distT="0" distB="0" distL="0" distR="0" wp14:anchorId="604B4B60" wp14:editId="43979B09">
-            <wp:extent cx="2695575" cy="1495425"/>
-            <wp:effectExtent l="0" t="0" r="9525" b="9525"/>
-            <wp:docPr id="794265325" name="Picture 1"/>
+          <wp:inline distT="0" distB="0" distL="0" distR="0" wp14:anchorId="015C2AE8" wp14:editId="7EA0894B">
+            <wp:extent cx="3295650" cy="1638300"/>
+            <wp:effectExtent l="0" t="0" r="0" b="0"/>
+            <wp:docPr id="1012016300" name="Picture 1" descr="A screenshot of a computer program&#10;&#10;Description automatically generated"/>
             <wp:cNvGraphicFramePr>
               <a:graphicFrameLocks xmlns:a="http://schemas.openxmlformats.org/drawingml/2006/main" noChangeAspect="1"/>
             </wp:cNvGraphicFramePr>
@@ -126,7 +125,7 @@
               <a:graphicData uri="http://schemas.openxmlformats.org/drawingml/2006/picture">
                 <pic:pic xmlns:pic="http://schemas.openxmlformats.org/drawingml/2006/picture">
                   <pic:nvPicPr>
-                    <pic:cNvPr id="794265325" name=""/>
+                    <pic:cNvPr id="1012016300" name="Picture 1" descr="A screenshot of a computer program&#10;&#10;Description automatically generated"/>
                     <pic:cNvPicPr/>
                   </pic:nvPicPr>
                   <pic:blipFill>
@@ -138,7 +137,7 @@
                   <pic:spPr>
                     <a:xfrm>
                       <a:off x="0" y="0"/>
-                      <a:ext cx="2695575" cy="1495425"/>
+                      <a:ext cx="3295650" cy="1638300"/>
                     </a:xfrm>
                     <a:prstGeom prst="rect">
                       <a:avLst/>
@@ -191,10 +190,10 @@
           <w:noProof/>
         </w:rPr>
         <w:drawing>
-          <wp:inline distT="0" distB="0" distL="0" distR="0" wp14:anchorId="4D683158" wp14:editId="3139E173">
-            <wp:extent cx="3571875" cy="1457325"/>
-            <wp:effectExtent l="0" t="0" r="9525" b="9525"/>
-            <wp:docPr id="275875846" name="Picture 1"/>
+          <wp:inline distT="0" distB="0" distL="0" distR="0" wp14:anchorId="0F2D052E" wp14:editId="4E4F6BF9">
+            <wp:extent cx="4895850" cy="1504950"/>
+            <wp:effectExtent l="0" t="0" r="0" b="0"/>
+            <wp:docPr id="197462205" name="Picture 1" descr="A screenshot of a computer&#10;&#10;Description automatically generated"/>
             <wp:cNvGraphicFramePr>
               <a:graphicFrameLocks xmlns:a="http://schemas.openxmlformats.org/drawingml/2006/main" noChangeAspect="1"/>
             </wp:cNvGraphicFramePr>
@@ -202,7 +201,7 @@
               <a:graphicData uri="http://schemas.openxmlformats.org/drawingml/2006/picture">
                 <pic:pic xmlns:pic="http://schemas.openxmlformats.org/drawingml/2006/picture">
                   <pic:nvPicPr>
-                    <pic:cNvPr id="275875846" name=""/>
+                    <pic:cNvPr id="197462205" name="Picture 1" descr="A screenshot of a computer&#10;&#10;Description automatically generated"/>
                     <pic:cNvPicPr/>
                   </pic:nvPicPr>
                   <pic:blipFill>
@@ -214,7 +213,7 @@
                   <pic:spPr>
                     <a:xfrm>
                       <a:off x="0" y="0"/>
-                      <a:ext cx="3571875" cy="1457325"/>
+                      <a:ext cx="4895850" cy="1504950"/>
                     </a:xfrm>
                     <a:prstGeom prst="rect">
                       <a:avLst/>
@@ -934,6 +933,7 @@
   <w:style w:type="character" w:default="1" w:styleId="DefaultParagraphFont">
     <w:name w:val="Default Paragraph Font"/>
     <w:uiPriority w:val="1"/>
+    <w:semiHidden/>
     <w:unhideWhenUsed/>
   </w:style>
   <w:style w:type="table" w:default="1" w:styleId="TableNormal">

</xml_diff>